<commit_message>
Fixed final spare counting algorythm
</commit_message>
<xml_diff>
--- a/Test Cases.docx
+++ b/Test Cases.docx
@@ -46,6 +46,30 @@
       </w:pPr>
       <w:r>
         <w:rPr/>
+        <w:t>rollsPerfect = [10, 10, 10, 10, 10, 10, 10, 10, 10, 10, 10, 10]</w:t>
+      </w:r>
+    </w:p>
+    <w:p>
+      <w:pPr>
+        <w:pStyle w:val="Normal"/>
+        <w:bidi w:val="0"/>
+        <w:jc w:val="start"/>
+        <w:rPr/>
+      </w:pPr>
+      <w:r>
+        <w:rPr/>
+        <w:t>rollsSpares = [5, 5, 5, 5, 5, 5, 5, 5, 5, 5, 5, 5, 5, 5, 5, 5, 5, 5, 5, 5, 5]</w:t>
+      </w:r>
+    </w:p>
+    <w:p>
+      <w:pPr>
+        <w:pStyle w:val="Normal"/>
+        <w:bidi w:val="0"/>
+        <w:jc w:val="start"/>
+        <w:rPr/>
+      </w:pPr>
+      <w:r>
+        <w:rPr/>
       </w:r>
     </w:p>
     <w:p>
@@ -418,6 +442,215 @@
       </w:pPr>
       <w:r>
         <w:rPr/>
+      </w:r>
+    </w:p>
+    <w:p>
+      <w:pPr>
+        <w:pStyle w:val="Normal"/>
+        <w:bidi w:val="0"/>
+        <w:jc w:val="start"/>
+        <w:rPr/>
+      </w:pPr>
+      <w:r>
+        <w:rPr/>
+        <w:t>Test case 5.</w:t>
+      </w:r>
+    </w:p>
+    <w:p>
+      <w:pPr>
+        <w:pStyle w:val="Normal"/>
+        <w:bidi w:val="0"/>
+        <w:jc w:val="start"/>
+        <w:rPr/>
+      </w:pPr>
+      <w:r>
+        <w:rPr/>
+      </w:r>
+    </w:p>
+    <w:p>
+      <w:pPr>
+        <w:pStyle w:val="Normal"/>
+        <w:bidi w:val="0"/>
+        <w:jc w:val="start"/>
+        <w:rPr/>
+      </w:pPr>
+      <w:r>
+        <w:rPr/>
+        <w:t>Data:</w:t>
+      </w:r>
+    </w:p>
+    <w:p>
+      <w:pPr>
+        <w:pStyle w:val="Normal"/>
+        <w:bidi w:val="0"/>
+        <w:jc w:val="start"/>
+        <w:rPr/>
+      </w:pPr>
+      <w:r>
+        <w:rPr/>
+      </w:r>
+    </w:p>
+    <w:p>
+      <w:pPr>
+        <w:pStyle w:val="Normal"/>
+        <w:bidi w:val="0"/>
+        <w:jc w:val="start"/>
+        <w:rPr/>
+      </w:pPr>
+      <w:r>
+        <w:rPr/>
+        <w:t>count = 12</w:t>
+      </w:r>
+    </w:p>
+    <w:p>
+      <w:pPr>
+        <w:pStyle w:val="Normal"/>
+        <w:bidi w:val="0"/>
+        <w:jc w:val="start"/>
+        <w:rPr/>
+      </w:pPr>
+      <w:r>
+        <w:rPr/>
+        <w:t>expected = 300</w:t>
+      </w:r>
+    </w:p>
+    <w:p>
+      <w:pPr>
+        <w:pStyle w:val="Normal"/>
+        <w:bidi w:val="0"/>
+        <w:jc w:val="start"/>
+        <w:rPr/>
+      </w:pPr>
+      <w:r>
+        <w:rPr/>
+        <w:t>rolls = rollsPerfect</w:t>
+      </w:r>
+    </w:p>
+    <w:p>
+      <w:pPr>
+        <w:pStyle w:val="Normal"/>
+        <w:bidi w:val="0"/>
+        <w:jc w:val="start"/>
+        <w:rPr/>
+      </w:pPr>
+      <w:r>
+        <w:rPr/>
+      </w:r>
+    </w:p>
+    <w:p>
+      <w:pPr>
+        <w:pStyle w:val="Normal"/>
+        <w:bidi w:val="0"/>
+        <w:jc w:val="start"/>
+        <w:rPr/>
+      </w:pPr>
+      <w:r>
+        <w:rPr/>
+        <w:t>Test case 5.</w:t>
+      </w:r>
+    </w:p>
+    <w:p>
+      <w:pPr>
+        <w:pStyle w:val="Normal"/>
+        <w:bidi w:val="0"/>
+        <w:jc w:val="start"/>
+        <w:rPr/>
+      </w:pPr>
+      <w:r>
+        <w:rPr/>
+      </w:r>
+    </w:p>
+    <w:p>
+      <w:pPr>
+        <w:pStyle w:val="Normal"/>
+        <w:bidi w:val="0"/>
+        <w:jc w:val="start"/>
+        <w:rPr/>
+      </w:pPr>
+      <w:r>
+        <w:rPr/>
+        <w:t>Data:</w:t>
+      </w:r>
+    </w:p>
+    <w:p>
+      <w:pPr>
+        <w:pStyle w:val="Normal"/>
+        <w:bidi w:val="0"/>
+        <w:jc w:val="start"/>
+        <w:rPr/>
+      </w:pPr>
+      <w:r>
+        <w:rPr/>
+      </w:r>
+    </w:p>
+    <w:p>
+      <w:pPr>
+        <w:pStyle w:val="Normal"/>
+        <w:bidi w:val="0"/>
+        <w:jc w:val="start"/>
+        <w:rPr/>
+      </w:pPr>
+      <w:r>
+        <w:rPr/>
+        <w:t>count = 21</w:t>
+      </w:r>
+    </w:p>
+    <w:p>
+      <w:pPr>
+        <w:pStyle w:val="Normal"/>
+        <w:bidi w:val="0"/>
+        <w:jc w:val="start"/>
+        <w:rPr/>
+      </w:pPr>
+      <w:r>
+        <w:rPr/>
+        <w:t>rolls = rollsSpares</w:t>
+      </w:r>
+    </w:p>
+    <w:p>
+      <w:pPr>
+        <w:pStyle w:val="Normal"/>
+        <w:bidi w:val="0"/>
+        <w:jc w:val="start"/>
+        <w:rPr/>
+      </w:pPr>
+      <w:r>
+        <w:rPr/>
+        <w:t>expected = 150</w:t>
+      </w:r>
+    </w:p>
+    <w:p>
+      <w:pPr>
+        <w:pStyle w:val="Normal"/>
+        <w:bidi w:val="0"/>
+        <w:jc w:val="start"/>
+        <w:rPr/>
+      </w:pPr>
+      <w:r>
+        <w:rPr/>
+      </w:r>
+    </w:p>
+    <w:p>
+      <w:pPr>
+        <w:pStyle w:val="Normal"/>
+        <w:bidi w:val="0"/>
+        <w:jc w:val="start"/>
+        <w:rPr/>
+      </w:pPr>
+      <w:r>
+        <w:rPr/>
+      </w:r>
+    </w:p>
+    <w:p>
+      <w:pPr>
+        <w:pStyle w:val="Normal"/>
+        <w:bidi w:val="0"/>
+        <w:jc w:val="start"/>
+        <w:rPr/>
+      </w:pPr>
+      <w:r>
+        <w:rPr/>
+        <w:t>Actual result: 155</w:t>
       </w:r>
     </w:p>
     <w:sectPr>

</xml_diff>